<commit_message>
add practice week 2 part 1
</commit_message>
<xml_diff>
--- a/assignment_1/assignment_1.docx
+++ b/assignment_1/assignment_1.docx
@@ -416,6 +416,614 @@
         <w:t xml:space="preserve"> terms</w:t>
       </w:r>
     </w:p>
+    <w:p>
+      <w:pPr>
+        <w:ind w:left="0"/>
+        <w:rPr>
+          <w:szCs w:val="24"/>
+          <w:lang w:val="en-CA"/>
+        </w:rPr>
+      </w:pPr>
+      <w:r>
+        <w:rPr>
+          <w:b/>
+          <w:bCs/>
+          <w:szCs w:val="24"/>
+          <w:lang w:val="en-CA"/>
+        </w:rPr>
+        <w:t>Question 3</w:t>
+      </w:r>
+    </w:p>
+    <w:p>
+      <w:pPr>
+        <w:pStyle w:val="ListParagraph"/>
+        <w:numPr>
+          <w:ilvl w:val="0"/>
+          <w:numId w:val="24"/>
+        </w:numPr>
+        <w:rPr>
+          <w:szCs w:val="24"/>
+          <w:lang w:val="en-CA"/>
+        </w:rPr>
+      </w:pPr>
+      <w:r>
+        <w:rPr>
+          <w:szCs w:val="24"/>
+          <w:lang w:val="en-CA"/>
+        </w:rPr>
+        <w:t>First adopt case-analysis (tackle each case one at a time)</w:t>
+      </w:r>
+    </w:p>
+    <w:p>
+      <w:pPr>
+        <w:pStyle w:val="ListParagraph"/>
+        <w:numPr>
+          <w:ilvl w:val="0"/>
+          <w:numId w:val="24"/>
+        </w:numPr>
+        <w:rPr>
+          <w:szCs w:val="24"/>
+          <w:lang w:val="en-CA"/>
+        </w:rPr>
+      </w:pPr>
+      <w:r>
+        <w:rPr>
+          <w:szCs w:val="24"/>
+          <w:lang w:val="en-CA"/>
+        </w:rPr>
+        <w:t>Use logical deduction for every case?</w:t>
+      </w:r>
+    </w:p>
+    <w:p>
+      <w:pPr>
+        <w:pStyle w:val="ListParagraph"/>
+        <w:numPr>
+          <w:ilvl w:val="0"/>
+          <w:numId w:val="24"/>
+        </w:numPr>
+        <w:rPr>
+          <w:szCs w:val="24"/>
+          <w:lang w:val="en-CA"/>
+        </w:rPr>
+      </w:pPr>
+      <w:r>
+        <w:rPr>
+          <w:szCs w:val="24"/>
+          <w:lang w:val="en-CA"/>
+        </w:rPr>
+        <w:t>More specifically, prove equality (</w:t>
+      </w:r>
+      <m:oMath>
+        <m:r>
+          <w:rPr>
+            <w:rFonts w:ascii="Cambria Math" w:hAnsi="Cambria Math"/>
+            <w:szCs w:val="24"/>
+            <w:lang w:val="en-CA"/>
+          </w:rPr>
+          <m:t>x=y</m:t>
+        </m:r>
+      </m:oMath>
+      <w:r>
+        <w:rPr>
+          <w:rFonts w:eastAsiaTheme="minorEastAsia"/>
+          <w:szCs w:val="24"/>
+          <w:lang w:val="en-CA"/>
+        </w:rPr>
+        <w:t xml:space="preserve">) in two parts: </w:t>
+      </w:r>
+      <m:oMath>
+        <m:r>
+          <w:rPr>
+            <w:rFonts w:ascii="Cambria Math" w:hAnsi="Cambria Math"/>
+            <w:szCs w:val="24"/>
+            <w:lang w:val="en-CA"/>
+          </w:rPr>
+          <m:t>x</m:t>
+        </m:r>
+        <m:r>
+          <w:rPr>
+            <w:rFonts w:ascii="Cambria Math" w:hAnsi="Cambria Math"/>
+            <w:szCs w:val="24"/>
+            <w:lang w:val="en-CA"/>
+          </w:rPr>
+          <m:t>≤y</m:t>
+        </m:r>
+      </m:oMath>
+      <w:r>
+        <w:rPr>
+          <w:rFonts w:eastAsiaTheme="minorEastAsia"/>
+          <w:szCs w:val="24"/>
+          <w:lang w:val="en-CA"/>
+        </w:rPr>
+        <w:t xml:space="preserve"> and </w:t>
+      </w:r>
+      <m:oMath>
+        <m:r>
+          <w:rPr>
+            <w:rFonts w:ascii="Cambria Math" w:eastAsiaTheme="minorEastAsia" w:hAnsi="Cambria Math"/>
+            <w:szCs w:val="24"/>
+            <w:lang w:val="en-CA"/>
+          </w:rPr>
+          <m:t>y≤x</m:t>
+        </m:r>
+      </m:oMath>
+    </w:p>
+    <w:p>
+      <w:pPr>
+        <w:pStyle w:val="ListParagraph"/>
+        <w:numPr>
+          <w:ilvl w:val="0"/>
+          <w:numId w:val="24"/>
+        </w:numPr>
+        <w:rPr>
+          <w:szCs w:val="24"/>
+          <w:lang w:val="en-CA"/>
+        </w:rPr>
+      </w:pPr>
+      <w:r>
+        <w:rPr>
+          <w:rFonts w:eastAsiaTheme="minorEastAsia"/>
+          <w:szCs w:val="24"/>
+          <w:lang w:val="en-CA"/>
+        </w:rPr>
+        <w:t xml:space="preserve">For example, prove </w:t>
+      </w:r>
+      <m:oMath>
+        <m:func>
+          <m:funcPr>
+            <m:ctrlPr>
+              <w:rPr>
+                <w:rFonts w:ascii="Cambria Math" w:eastAsiaTheme="minorEastAsia" w:hAnsi="Cambria Math"/>
+                <w:szCs w:val="24"/>
+                <w:lang w:val="en-CA"/>
+              </w:rPr>
+            </m:ctrlPr>
+          </m:funcPr>
+          <m:fName>
+            <m:r>
+              <m:rPr>
+                <m:sty m:val="p"/>
+              </m:rPr>
+              <w:rPr>
+                <w:rFonts w:ascii="Cambria Math" w:eastAsiaTheme="minorEastAsia" w:hAnsi="Cambria Math"/>
+                <w:szCs w:val="24"/>
+                <w:lang w:val="en-CA"/>
+              </w:rPr>
+              <m:t>gcd</m:t>
+            </m:r>
+          </m:fName>
+          <m:e>
+            <m:d>
+              <m:dPr>
+                <m:ctrlPr>
+                  <w:rPr>
+                    <w:rFonts w:ascii="Cambria Math" w:eastAsiaTheme="minorEastAsia" w:hAnsi="Cambria Math"/>
+                    <w:i/>
+                    <w:szCs w:val="24"/>
+                    <w:lang w:val="en-CA"/>
+                  </w:rPr>
+                </m:ctrlPr>
+              </m:dPr>
+              <m:e>
+                <m:r>
+                  <w:rPr>
+                    <w:rFonts w:ascii="Cambria Math" w:eastAsiaTheme="minorEastAsia" w:hAnsi="Cambria Math"/>
+                    <w:szCs w:val="24"/>
+                    <w:lang w:val="en-CA"/>
+                  </w:rPr>
+                  <m:t>a, b</m:t>
+                </m:r>
+              </m:e>
+            </m:d>
+          </m:e>
+        </m:func>
+        <m:r>
+          <w:rPr>
+            <w:rFonts w:ascii="Cambria Math" w:eastAsiaTheme="minorEastAsia" w:hAnsi="Cambria Math"/>
+            <w:szCs w:val="24"/>
+            <w:lang w:val="en-CA"/>
+          </w:rPr>
+          <m:t>=</m:t>
+        </m:r>
+        <m:r>
+          <m:rPr>
+            <m:sty m:val="p"/>
+          </m:rPr>
+          <w:rPr>
+            <w:rFonts w:ascii="Cambria Math" w:eastAsiaTheme="minorEastAsia" w:hAnsi="Cambria Math"/>
+            <w:szCs w:val="24"/>
+            <w:lang w:val="en-CA"/>
+          </w:rPr>
+          <m:t>gcd⁡</m:t>
+        </m:r>
+        <m:r>
+          <w:rPr>
+            <w:rFonts w:ascii="Cambria Math" w:eastAsiaTheme="minorEastAsia" w:hAnsi="Cambria Math"/>
+            <w:szCs w:val="24"/>
+            <w:lang w:val="en-CA"/>
+          </w:rPr>
+          <m:t>(a-b, b)</m:t>
+        </m:r>
+      </m:oMath>
+      <w:r>
+        <w:rPr>
+          <w:rFonts w:eastAsiaTheme="minorEastAsia"/>
+          <w:szCs w:val="24"/>
+          <w:lang w:val="en-CA"/>
+        </w:rPr>
+        <w:t xml:space="preserve"> by proving </w:t>
+      </w:r>
+      <m:oMath>
+        <m:r>
+          <w:rPr>
+            <w:rFonts w:ascii="Cambria Math" w:eastAsiaTheme="minorEastAsia" w:hAnsi="Cambria Math"/>
+            <w:szCs w:val="24"/>
+            <w:lang w:val="en-CA"/>
+          </w:rPr>
+          <m:t>≤</m:t>
+        </m:r>
+      </m:oMath>
+      <w:r>
+        <w:rPr>
+          <w:rFonts w:eastAsiaTheme="minorEastAsia"/>
+          <w:szCs w:val="24"/>
+          <w:lang w:val="en-CA"/>
+        </w:rPr>
+        <w:t xml:space="preserve"> and </w:t>
+      </w:r>
+      <m:oMath>
+        <m:r>
+          <w:rPr>
+            <w:rFonts w:ascii="Cambria Math" w:eastAsiaTheme="minorEastAsia" w:hAnsi="Cambria Math"/>
+            <w:szCs w:val="24"/>
+            <w:lang w:val="en-CA"/>
+          </w:rPr>
+          <m:t>≥</m:t>
+        </m:r>
+      </m:oMath>
+    </w:p>
+    <w:p>
+      <w:pPr>
+        <w:pStyle w:val="ListParagraph"/>
+        <w:numPr>
+          <w:ilvl w:val="0"/>
+          <w:numId w:val="24"/>
+        </w:numPr>
+        <w:rPr>
+          <w:szCs w:val="24"/>
+          <w:lang w:val="en-CA"/>
+        </w:rPr>
+      </w:pPr>
+      <w:r>
+        <w:rPr>
+          <w:rFonts w:eastAsiaTheme="minorEastAsia"/>
+          <w:szCs w:val="24"/>
+          <w:lang w:val="en-CA"/>
+        </w:rPr>
+        <w:t xml:space="preserve">Example: Prove the case that both </w:t>
+      </w:r>
+      <m:oMath>
+        <m:r>
+          <w:rPr>
+            <w:rFonts w:ascii="Cambria Math" w:eastAsiaTheme="minorEastAsia" w:hAnsi="Cambria Math"/>
+            <w:szCs w:val="24"/>
+            <w:lang w:val="en-CA"/>
+          </w:rPr>
+          <m:t>a, b</m:t>
+        </m:r>
+      </m:oMath>
+      <w:r>
+        <w:rPr>
+          <w:rFonts w:eastAsiaTheme="minorEastAsia"/>
+          <w:szCs w:val="24"/>
+          <w:lang w:val="en-CA"/>
+        </w:rPr>
+        <w:t xml:space="preserve"> are even:</w:t>
+      </w:r>
+    </w:p>
+    <w:p>
+      <w:pPr>
+        <w:pStyle w:val="ListParagraph"/>
+        <w:numPr>
+          <w:ilvl w:val="1"/>
+          <w:numId w:val="24"/>
+        </w:numPr>
+        <w:rPr>
+          <w:szCs w:val="24"/>
+          <w:lang w:val="en-CA"/>
+        </w:rPr>
+      </w:pPr>
+      <w:r>
+        <w:rPr>
+          <w:rFonts w:eastAsiaTheme="minorEastAsia"/>
+          <w:szCs w:val="24"/>
+          <w:lang w:val="en-CA"/>
+        </w:rPr>
+        <w:t xml:space="preserve">Let </w:t>
+      </w:r>
+      <m:oMath>
+        <m:r>
+          <w:rPr>
+            <w:rFonts w:ascii="Cambria Math" w:eastAsiaTheme="minorEastAsia" w:hAnsi="Cambria Math"/>
+            <w:szCs w:val="24"/>
+            <w:lang w:val="en-CA"/>
+          </w:rPr>
+          <m:t>g=</m:t>
+        </m:r>
+        <m:r>
+          <m:rPr>
+            <m:sty m:val="p"/>
+          </m:rPr>
+          <w:rPr>
+            <w:rFonts w:ascii="Cambria Math" w:eastAsiaTheme="minorEastAsia" w:hAnsi="Cambria Math"/>
+            <w:szCs w:val="24"/>
+            <w:lang w:val="en-CA"/>
+          </w:rPr>
+          <m:t>gcd⁡</m:t>
+        </m:r>
+        <m:r>
+          <w:rPr>
+            <w:rFonts w:ascii="Cambria Math" w:eastAsiaTheme="minorEastAsia" w:hAnsi="Cambria Math"/>
+            <w:szCs w:val="24"/>
+            <w:lang w:val="en-CA"/>
+          </w:rPr>
+          <m:t>(a/2, b/2)</m:t>
+        </m:r>
+      </m:oMath>
+    </w:p>
+    <w:p>
+      <w:pPr>
+        <w:pStyle w:val="ListParagraph"/>
+        <w:numPr>
+          <w:ilvl w:val="1"/>
+          <w:numId w:val="24"/>
+        </w:numPr>
+        <w:rPr>
+          <w:szCs w:val="24"/>
+          <w:lang w:val="en-CA"/>
+        </w:rPr>
+      </w:pPr>
+      <w:r>
+        <w:rPr>
+          <w:rFonts w:eastAsiaTheme="minorEastAsia"/>
+          <w:szCs w:val="24"/>
+          <w:lang w:val="en-CA"/>
+        </w:rPr>
+        <w:t xml:space="preserve">Then, </w:t>
+      </w:r>
+      <m:oMath>
+        <m:r>
+          <w:rPr>
+            <w:rFonts w:ascii="Cambria Math" w:eastAsiaTheme="minorEastAsia" w:hAnsi="Cambria Math"/>
+            <w:szCs w:val="24"/>
+            <w:lang w:val="en-CA"/>
+          </w:rPr>
+          <m:t>g</m:t>
+        </m:r>
+      </m:oMath>
+      <w:r>
+        <w:rPr>
+          <w:rFonts w:eastAsiaTheme="minorEastAsia"/>
+          <w:szCs w:val="24"/>
+          <w:lang w:val="en-CA"/>
+        </w:rPr>
+        <w:t xml:space="preserve"> divides both </w:t>
+      </w:r>
+      <m:oMath>
+        <m:r>
+          <w:rPr>
+            <w:rFonts w:ascii="Cambria Math" w:eastAsiaTheme="minorEastAsia" w:hAnsi="Cambria Math"/>
+            <w:szCs w:val="24"/>
+            <w:lang w:val="en-CA"/>
+          </w:rPr>
+          <m:t>a/2</m:t>
+        </m:r>
+      </m:oMath>
+      <w:r>
+        <w:rPr>
+          <w:rFonts w:eastAsiaTheme="minorEastAsia"/>
+          <w:szCs w:val="24"/>
+          <w:lang w:val="en-CA"/>
+        </w:rPr>
+        <w:t xml:space="preserve"> and </w:t>
+      </w:r>
+      <m:oMath>
+        <m:r>
+          <w:rPr>
+            <w:rFonts w:ascii="Cambria Math" w:eastAsiaTheme="minorEastAsia" w:hAnsi="Cambria Math"/>
+            <w:szCs w:val="24"/>
+            <w:lang w:val="en-CA"/>
+          </w:rPr>
+          <m:t>b/2</m:t>
+        </m:r>
+      </m:oMath>
+    </w:p>
+    <w:p>
+      <w:pPr>
+        <w:pStyle w:val="ListParagraph"/>
+        <w:numPr>
+          <w:ilvl w:val="1"/>
+          <w:numId w:val="24"/>
+        </w:numPr>
+        <w:rPr>
+          <w:szCs w:val="24"/>
+          <w:lang w:val="en-CA"/>
+        </w:rPr>
+      </w:pPr>
+      <w:r>
+        <w:rPr>
+          <w:rFonts w:eastAsiaTheme="minorEastAsia"/>
+          <w:szCs w:val="24"/>
+          <w:lang w:val="en-CA"/>
+        </w:rPr>
+        <w:t xml:space="preserve">Therefore, </w:t>
+      </w:r>
+      <m:oMath>
+        <m:r>
+          <w:rPr>
+            <w:rFonts w:ascii="Cambria Math" w:eastAsiaTheme="minorEastAsia" w:hAnsi="Cambria Math"/>
+            <w:szCs w:val="24"/>
+            <w:lang w:val="en-CA"/>
+          </w:rPr>
+          <m:t>2g</m:t>
+        </m:r>
+      </m:oMath>
+      <w:r>
+        <w:rPr>
+          <w:rFonts w:eastAsiaTheme="minorEastAsia"/>
+          <w:szCs w:val="24"/>
+          <w:lang w:val="en-CA"/>
+        </w:rPr>
+        <w:t xml:space="preserve"> divides both </w:t>
+      </w:r>
+      <m:oMath>
+        <m:r>
+          <w:rPr>
+            <w:rFonts w:ascii="Cambria Math" w:eastAsiaTheme="minorEastAsia" w:hAnsi="Cambria Math"/>
+            <w:szCs w:val="24"/>
+            <w:lang w:val="en-CA"/>
+          </w:rPr>
+          <m:t>a</m:t>
+        </m:r>
+      </m:oMath>
+      <w:r>
+        <w:rPr>
+          <w:rFonts w:eastAsiaTheme="minorEastAsia"/>
+          <w:szCs w:val="24"/>
+          <w:lang w:val="en-CA"/>
+        </w:rPr>
+        <w:t xml:space="preserve"> and </w:t>
+      </w:r>
+      <m:oMath>
+        <m:r>
+          <w:rPr>
+            <w:rFonts w:ascii="Cambria Math" w:eastAsiaTheme="minorEastAsia" w:hAnsi="Cambria Math"/>
+            <w:szCs w:val="24"/>
+            <w:lang w:val="en-CA"/>
+          </w:rPr>
+          <m:t>b</m:t>
+        </m:r>
+      </m:oMath>
+    </w:p>
+    <w:p>
+      <w:pPr>
+        <w:pStyle w:val="ListParagraph"/>
+        <w:numPr>
+          <w:ilvl w:val="1"/>
+          <w:numId w:val="24"/>
+        </w:numPr>
+        <w:rPr>
+          <w:szCs w:val="24"/>
+          <w:lang w:val="en-CA"/>
+        </w:rPr>
+      </w:pPr>
+      <w:r>
+        <w:rPr>
+          <w:rFonts w:eastAsiaTheme="minorEastAsia"/>
+          <w:szCs w:val="24"/>
+          <w:lang w:val="en-CA"/>
+        </w:rPr>
+        <w:t xml:space="preserve">Therefore, </w:t>
+      </w:r>
+      <m:oMath>
+        <m:func>
+          <m:funcPr>
+            <m:ctrlPr>
+              <w:rPr>
+                <w:rFonts w:ascii="Cambria Math" w:eastAsiaTheme="minorEastAsia" w:hAnsi="Cambria Math"/>
+                <w:szCs w:val="24"/>
+                <w:lang w:val="en-CA"/>
+              </w:rPr>
+            </m:ctrlPr>
+          </m:funcPr>
+          <m:fName>
+            <m:r>
+              <m:rPr>
+                <m:sty m:val="p"/>
+              </m:rPr>
+              <w:rPr>
+                <w:rFonts w:ascii="Cambria Math" w:eastAsiaTheme="minorEastAsia" w:hAnsi="Cambria Math"/>
+                <w:szCs w:val="24"/>
+                <w:lang w:val="en-CA"/>
+              </w:rPr>
+              <m:t>gcd</m:t>
+            </m:r>
+          </m:fName>
+          <m:e>
+            <m:d>
+              <m:dPr>
+                <m:ctrlPr>
+                  <w:rPr>
+                    <w:rFonts w:ascii="Cambria Math" w:eastAsiaTheme="minorEastAsia" w:hAnsi="Cambria Math"/>
+                    <w:i/>
+                    <w:szCs w:val="24"/>
+                    <w:lang w:val="en-CA"/>
+                  </w:rPr>
+                </m:ctrlPr>
+              </m:dPr>
+              <m:e>
+                <m:r>
+                  <w:rPr>
+                    <w:rFonts w:ascii="Cambria Math" w:eastAsiaTheme="minorEastAsia" w:hAnsi="Cambria Math"/>
+                    <w:szCs w:val="24"/>
+                    <w:lang w:val="en-CA"/>
+                  </w:rPr>
+                  <m:t>a, b</m:t>
+                </m:r>
+              </m:e>
+            </m:d>
+          </m:e>
+        </m:func>
+        <m:r>
+          <w:rPr>
+            <w:rFonts w:ascii="Cambria Math" w:eastAsiaTheme="minorEastAsia" w:hAnsi="Cambria Math"/>
+            <w:szCs w:val="24"/>
+            <w:lang w:val="en-CA"/>
+          </w:rPr>
+          <m:t>≥2g</m:t>
+        </m:r>
+      </m:oMath>
+    </w:p>
+    <w:p>
+      <w:pPr>
+        <w:pStyle w:val="ListParagraph"/>
+        <w:numPr>
+          <w:ilvl w:val="1"/>
+          <w:numId w:val="24"/>
+        </w:numPr>
+        <w:rPr>
+          <w:szCs w:val="24"/>
+          <w:lang w:val="en-CA"/>
+        </w:rPr>
+      </w:pPr>
+      <w:r>
+        <w:rPr>
+          <w:rFonts w:eastAsiaTheme="minorEastAsia"/>
+          <w:szCs w:val="24"/>
+          <w:lang w:val="en-CA"/>
+        </w:rPr>
+        <w:t xml:space="preserve">Then proceed to prove </w:t>
+      </w:r>
+      <m:oMath>
+        <m:r>
+          <w:rPr>
+            <w:rFonts w:ascii="Cambria Math" w:eastAsiaTheme="minorEastAsia" w:hAnsi="Cambria Math"/>
+            <w:szCs w:val="24"/>
+            <w:lang w:val="en-CA"/>
+          </w:rPr>
+          <m:t>≤</m:t>
+        </m:r>
+      </m:oMath>
+    </w:p>
+    <w:p>
+      <w:pPr>
+        <w:ind w:left="0"/>
+        <w:rPr>
+          <w:szCs w:val="24"/>
+          <w:lang w:val="en-CA"/>
+        </w:rPr>
+      </w:pPr>
+    </w:p>
     <w:sectPr>
       <w:headerReference w:type="default" r:id="rId7"/>
       <w:footerReference w:type="default" r:id="rId8"/>
@@ -903,7 +1511,7 @@
   <w:abstractNum w:abstractNumId="4" w15:restartNumberingAfterBreak="0">
     <w:nsid w:val="18064AD0"/>
     <w:multiLevelType w:val="hybridMultilevel"/>
-    <w:tmpl w:val="E2265E32"/>
+    <w:tmpl w:val="B2108638"/>
     <w:lvl w:ilvl="0" w:tplc="1E2A87C4">
       <w:numFmt w:val="bullet"/>
       <w:lvlText w:val=""/>
@@ -915,16 +1523,16 @@
         <w:rFonts w:ascii="Symbol" w:eastAsiaTheme="majorEastAsia" w:hAnsi="Symbol" w:cs="Times New Roman" w:hint="default"/>
       </w:rPr>
     </w:lvl>
-    <w:lvl w:ilvl="1" w:tplc="04090003" w:tentative="1">
-      <w:start w:val="1"/>
-      <w:numFmt w:val="bullet"/>
-      <w:lvlText w:val="o"/>
+    <w:lvl w:ilvl="1" w:tplc="04090001">
+      <w:start w:val="1"/>
+      <w:numFmt w:val="bullet"/>
+      <w:lvlText w:val=""/>
       <w:lvlJc w:val="left"/>
       <w:pPr>
         <w:ind w:left="1440" w:hanging="360"/>
       </w:pPr>
       <w:rPr>
-        <w:rFonts w:ascii="Courier New" w:hAnsi="Courier New" w:hint="default"/>
+        <w:rFonts w:ascii="Symbol" w:hAnsi="Symbol" w:hint="default"/>
       </w:rPr>
     </w:lvl>
     <w:lvl w:ilvl="2" w:tplc="04090005" w:tentative="1">

</xml_diff>